<commit_message>
still fucked, but less so.
</commit_message>
<xml_diff>
--- a/MECH_SPEC_FORMATTED.docx
+++ b/MECH_SPEC_FORMATTED.docx
@@ -9027,7 +9027,7 @@
 <file path=word/numbering.xml><?xml version="1.0" encoding="utf-8"?>
 <w:numbering xmlns:wpc="http://schemas.microsoft.com/office/word/2010/wordprocessingCanvas" xmlns:cx="http://schemas.microsoft.com/office/drawing/2014/chartex" xmlns:cx1="http://schemas.microsoft.com/office/drawing/2015/9/8/chartex" xmlns:cx2="http://schemas.microsoft.com/office/drawing/2015/10/21/chartex" xmlns:cx3="http://schemas.microsoft.com/office/drawing/2016/5/9/chartex" xmlns:cx4="http://schemas.microsoft.com/office/drawing/2016/5/10/chartex" xmlns:cx5="http://schemas.microsoft.com/office/drawing/2016/5/11/chartex" xmlns:cx6="http://schemas.microsoft.com/office/drawing/2016/5/12/chartex" xmlns:cx7="http://schemas.microsoft.com/office/drawing/2016/5/13/chartex" xmlns:cx8="http://schemas.microsoft.com/office/drawing/2016/5/14/chartex" xmlns:mc="http://schemas.openxmlformats.org/markup-compatibility/2006" xmlns:aink="http://schemas.microsoft.com/office/drawing/2016/ink" xmlns:am3d="http://schemas.microsoft.com/office/drawing/2017/model3d" xmlns:o="urn:schemas-microsoft-com:office:office" xmlns:oel="http://schemas.microsoft.com/office/2019/extlst" xmlns:r="http://schemas.openxmlformats.org/officeDocument/2006/relationships" xmlns:m="http://schemas.openxmlformats.org/officeDocument/2006/math" xmlns:v="urn:schemas-microsoft-com:vml" xmlns:wp14="http://schemas.microsoft.com/office/word/2010/wordprocessingDrawing" xmlns:wp="http://schemas.openxmlformats.org/drawingml/2006/wordprocessingDrawing" xmlns:w10="urn:schemas-microsoft-com:office:word" xmlns:w="http://schemas.openxmlformats.org/wordprocessingml/2006/main" xmlns:w14="http://schemas.microsoft.com/office/word/2010/wordml" xmlns:w15="http://schemas.microsoft.com/office/word/2012/wordml" xmlns:w16cex="http://schemas.microsoft.com/office/word/2018/wordml/cex" xmlns:w16cid="http://schemas.microsoft.com/office/word/2016/wordml/cid" xmlns:w16="http://schemas.microsoft.com/office/word/2018/wordml" xmlns:w16du="http://schemas.microsoft.com/office/word/2023/wordml/word16du" xmlns:w16sdtdh="http://schemas.microsoft.com/office/word/2020/wordml/sdtdatahash" xmlns:w16sdtfl="http://schemas.microsoft.com/office/word/2024/wordml/sdtformatlock" xmlns:w16se="http://schemas.microsoft.com/office/word/2015/wordml/symex" xmlns:wpg="http://schemas.microsoft.com/office/word/2010/wordprocessingGroup" xmlns:wpi="http://schemas.microsoft.com/office/word/2010/wordprocessingInk" xmlns:wne="http://schemas.microsoft.com/office/word/2006/wordml" xmlns:wps="http://schemas.microsoft.com/office/word/2010/wordprocessingShape" mc:Ignorable="w14 w15 w16se w16cid w16 w16cex w16sdtdh w16sdtfl w16du wp14">
   <w:abstractNum w:abstractNumId="0" w15:restartNumberingAfterBreak="0">
-    <w:nsid w:val="80500123"/>
+    <w:nsid w:val="B2657D1B"/>
     <w:multiLevelType w:val="hybridMultilevel"/>
     <w:tmpl w:val="ACC82758"/>
     <w:lvl w:ilvl="0" w:tplc="AD50519A">
@@ -9220,6 +9220,97 @@
     </w:lvl>
   </w:abstractNum>
   <w:abstractNum w:abstractNumId="2" w15:restartNumberingAfterBreak="0">
+    <w:nsid w:val="11BAC8B7"/>
+    <w:multiLevelType w:val="hybridMultilevel"/>
+    <w:tmpl w:val="0BFC1C74"/>
+    <w:lvl w:ilvl="0" w:tplc="464EA4D0">
+      <w:start w:val="1"/>
+      <w:numFmt w:val="decimal"/>
+      <w:lvlText w:val="%1."/>
+      <w:lvlJc w:val="left"/>
+      <w:pPr>
+        <w:ind w:left="720" w:hanging="360"/>
+      </w:pPr>
+    </w:lvl>
+    <w:lvl w:ilvl="1" w:tplc="70A61F96">
+      <w:start w:val="1"/>
+      <w:numFmt w:val="lowerLetter"/>
+      <w:pStyle w:val="CSILevel1"/>
+      <w:lvlText w:val="%2."/>
+      <w:lvlJc w:val="left"/>
+      <w:pPr>
+        <w:ind w:left="1440" w:hanging="360"/>
+      </w:pPr>
+    </w:lvl>
+    <w:lvl w:ilvl="2" w:tplc="F36C0E78">
+      <w:start w:val="1"/>
+      <w:numFmt w:val="lowerRoman"/>
+      <w:pStyle w:val="CSILevel2"/>
+      <w:lvlText w:val="%3."/>
+      <w:lvlJc w:val="right"/>
+      <w:pPr>
+        <w:ind w:left="2160" w:hanging="180"/>
+      </w:pPr>
+    </w:lvl>
+    <w:lvl w:ilvl="3" w:tplc="15D6103A">
+      <w:start w:val="1"/>
+      <w:numFmt w:val="decimal"/>
+      <w:pStyle w:val="CSILevel3"/>
+      <w:lvlText w:val="%4."/>
+      <w:lvlJc w:val="left"/>
+      <w:pPr>
+        <w:ind w:left="2880" w:hanging="360"/>
+      </w:pPr>
+    </w:lvl>
+    <w:lvl w:ilvl="4" w:tplc="060078F8">
+      <w:start w:val="1"/>
+      <w:numFmt w:val="lowerLetter"/>
+      <w:pStyle w:val="CSILevel4"/>
+      <w:lvlText w:val="%5."/>
+      <w:lvlJc w:val="left"/>
+      <w:pPr>
+        <w:ind w:left="3600" w:hanging="360"/>
+      </w:pPr>
+    </w:lvl>
+    <w:lvl w:ilvl="5" w:tplc="DED89280">
+      <w:start w:val="1"/>
+      <w:numFmt w:val="lowerRoman"/>
+      <w:pStyle w:val="CSILevel5"/>
+      <w:lvlText w:val="%6."/>
+      <w:lvlJc w:val="right"/>
+      <w:pPr>
+        <w:ind w:left="4320" w:hanging="180"/>
+      </w:pPr>
+    </w:lvl>
+    <w:lvl w:ilvl="6" w:tplc="C688C37A">
+      <w:start w:val="1"/>
+      <w:numFmt w:val="decimal"/>
+      <w:lvlText w:val="%7."/>
+      <w:lvlJc w:val="left"/>
+      <w:pPr>
+        <w:ind w:left="5040" w:hanging="360"/>
+      </w:pPr>
+    </w:lvl>
+    <w:lvl w:ilvl="7" w:tplc="99D03838">
+      <w:start w:val="1"/>
+      <w:numFmt w:val="lowerLetter"/>
+      <w:lvlText w:val="%8."/>
+      <w:lvlJc w:val="left"/>
+      <w:pPr>
+        <w:ind w:left="5760" w:hanging="360"/>
+      </w:pPr>
+    </w:lvl>
+    <w:lvl w:ilvl="8" w:tplc="078E2A28">
+      <w:start w:val="1"/>
+      <w:numFmt w:val="lowerRoman"/>
+      <w:lvlText w:val="%9."/>
+      <w:lvlJc w:val="right"/>
+      <w:pPr>
+        <w:ind w:left="6480" w:hanging="180"/>
+      </w:pPr>
+    </w:lvl>
+  </w:abstractNum>
+  <w:abstractNum w:abstractNumId="3" w15:restartNumberingAfterBreak="0">
     <w:nsid w:val="1233676E"/>
     <w:multiLevelType w:val="multilevel"/>
     <w:tmpl w:val="04090025"/>
@@ -9341,104 +9432,13 @@
       </w:pPr>
     </w:lvl>
   </w:abstractNum>
-  <w:abstractNum w:abstractNumId="3" w15:restartNumberingAfterBreak="0">
-    <w:nsid w:val="15325404"/>
-    <w:multiLevelType w:val="hybridMultilevel"/>
-    <w:tmpl w:val="0BFC1C74"/>
-    <w:lvl w:ilvl="0" w:tplc="464EA4D0">
-      <w:start w:val="1"/>
-      <w:numFmt w:val="decimal"/>
-      <w:lvlText w:val="%1."/>
-      <w:lvlJc w:val="left"/>
-      <w:pPr>
-        <w:ind w:left="720" w:hanging="360"/>
-      </w:pPr>
-    </w:lvl>
-    <w:lvl w:ilvl="1" w:tplc="70A61F96">
-      <w:start w:val="1"/>
-      <w:numFmt w:val="lowerLetter"/>
-      <w:pStyle w:val="CSILevel1"/>
-      <w:lvlText w:val="%2."/>
-      <w:lvlJc w:val="left"/>
-      <w:pPr>
-        <w:ind w:left="1440" w:hanging="360"/>
-      </w:pPr>
-    </w:lvl>
-    <w:lvl w:ilvl="2" w:tplc="F36C0E78">
-      <w:start w:val="1"/>
-      <w:numFmt w:val="lowerRoman"/>
-      <w:pStyle w:val="CSILevel2"/>
-      <w:lvlText w:val="%3."/>
-      <w:lvlJc w:val="right"/>
-      <w:pPr>
-        <w:ind w:left="2160" w:hanging="180"/>
-      </w:pPr>
-    </w:lvl>
-    <w:lvl w:ilvl="3" w:tplc="15D6103A">
-      <w:start w:val="1"/>
-      <w:numFmt w:val="decimal"/>
-      <w:pStyle w:val="CSILevel3"/>
-      <w:lvlText w:val="%4."/>
-      <w:lvlJc w:val="left"/>
-      <w:pPr>
-        <w:ind w:left="2880" w:hanging="360"/>
-      </w:pPr>
-    </w:lvl>
-    <w:lvl w:ilvl="4" w:tplc="060078F8">
-      <w:start w:val="1"/>
-      <w:numFmt w:val="lowerLetter"/>
-      <w:pStyle w:val="CSILevel4"/>
-      <w:lvlText w:val="%5."/>
-      <w:lvlJc w:val="left"/>
-      <w:pPr>
-        <w:ind w:left="3600" w:hanging="360"/>
-      </w:pPr>
-    </w:lvl>
-    <w:lvl w:ilvl="5" w:tplc="DED89280">
-      <w:start w:val="1"/>
-      <w:numFmt w:val="lowerRoman"/>
-      <w:pStyle w:val="CSILevel5"/>
-      <w:lvlText w:val="%6."/>
-      <w:lvlJc w:val="right"/>
-      <w:pPr>
-        <w:ind w:left="4320" w:hanging="180"/>
-      </w:pPr>
-    </w:lvl>
-    <w:lvl w:ilvl="6" w:tplc="C688C37A">
-      <w:start w:val="1"/>
-      <w:numFmt w:val="decimal"/>
-      <w:lvlText w:val="%7."/>
-      <w:lvlJc w:val="left"/>
-      <w:pPr>
-        <w:ind w:left="5040" w:hanging="360"/>
-      </w:pPr>
-    </w:lvl>
-    <w:lvl w:ilvl="7" w:tplc="99D03838">
-      <w:start w:val="1"/>
-      <w:numFmt w:val="lowerLetter"/>
-      <w:lvlText w:val="%8."/>
-      <w:lvlJc w:val="left"/>
-      <w:pPr>
-        <w:ind w:left="5760" w:hanging="360"/>
-      </w:pPr>
-    </w:lvl>
-    <w:lvl w:ilvl="8" w:tplc="078E2A28">
-      <w:start w:val="1"/>
-      <w:numFmt w:val="lowerRoman"/>
-      <w:lvlText w:val="%9."/>
-      <w:lvlJc w:val="right"/>
-      <w:pPr>
-        <w:ind w:left="6480" w:hanging="180"/>
-      </w:pPr>
-    </w:lvl>
-  </w:abstractNum>
   <w:num w:numId="1" w16cid:durableId="436024654">
     <w:abstractNumId w:val="1"/>
   </w:num>
   <w:num w:numId="2" w16cid:durableId="591935645">
-    <w:abstractNumId w:val="2"/>
+    <w:abstractNumId w:val="3"/>
   </w:num>
-  <w:num w:numId="3" w16cid:durableId="2129184274">
+  <w:num w:numId="3" w16cid:durableId="799845191">
     <w:abstractNumId w:val="0"/>
     <w:lvlOverride w:ilvl="0">
       <w:lvl w:ilvl="0" w:tplc="AD50519A">
@@ -9452,16 +9452,19 @@
           <w:ind w:left="0" w:firstLine="0"/>
         </w:pPr>
         <w:rPr>
+          <w:rFonts w:ascii="Arial" w:eastAsia="Arial" w:hAnsi="Arial" w:cs="Arial"/>
           <w:b/>
           <w:bCs/>
           <w:i w:val="0"/>
           <w:strike w:val="0"/>
+          <w:sz w:val="20"/>
+          <w:szCs w:val="20"/>
         </w:rPr>
       </w:lvl>
     </w:lvlOverride>
   </w:num>
-  <w:num w:numId="4" w16cid:durableId="560794537">
-    <w:abstractNumId w:val="3"/>
+  <w:num w:numId="4" w16cid:durableId="225098427">
+    <w:abstractNumId w:val="2"/>
     <w:lvlOverride w:ilvl="0">
       <w:lvl w:ilvl="0" w:tplc="464EA4D0">
         <w:start w:val="1"/>
@@ -9473,11 +9476,14 @@
           <w:ind w:left="720" w:firstLine="0"/>
         </w:pPr>
         <w:rPr>
+          <w:rFonts w:ascii="Arial" w:eastAsia="Arial" w:hAnsi="Arial" w:cs="Arial"/>
           <w:b w:val="0"/>
           <w:bCs w:val="0"/>
           <w:i w:val="0"/>
           <w:caps w:val="0"/>
           <w:strike w:val="0"/>
+          <w:sz w:val="20"/>
+          <w:szCs w:val="20"/>
           <w:u w:val="none"/>
         </w:rPr>
       </w:lvl>
@@ -9494,11 +9500,14 @@
           <w:ind w:left="0" w:firstLine="0"/>
         </w:pPr>
         <w:rPr>
+          <w:rFonts w:ascii="Arial" w:eastAsia="Arial" w:hAnsi="Arial" w:cs="Arial"/>
           <w:b/>
           <w:bCs/>
           <w:i w:val="0"/>
           <w:caps w:val="0"/>
           <w:strike w:val="0"/>
+          <w:sz w:val="20"/>
+          <w:szCs w:val="20"/>
           <w:u w:val="none"/>
         </w:rPr>
       </w:lvl>
@@ -9514,11 +9523,14 @@
           <w:ind w:left="530" w:hanging="530"/>
         </w:pPr>
         <w:rPr>
+          <w:rFonts w:ascii="Arial" w:eastAsia="Arial" w:hAnsi="Arial" w:cs="Arial"/>
           <w:b/>
           <w:bCs/>
           <w:i w:val="0"/>
           <w:caps w:val="0"/>
           <w:strike w:val="0"/>
+          <w:sz w:val="20"/>
+          <w:szCs w:val="20"/>
           <w:u w:val="none"/>
         </w:rPr>
       </w:lvl>
@@ -9534,11 +9546,14 @@
           <w:ind w:left="900" w:hanging="420"/>
         </w:pPr>
         <w:rPr>
+          <w:rFonts w:ascii="Arial" w:eastAsia="Arial" w:hAnsi="Arial" w:cs="Arial"/>
           <w:b w:val="0"/>
           <w:bCs w:val="0"/>
           <w:i w:val="0"/>
           <w:caps w:val="0"/>
           <w:strike w:val="0"/>
+          <w:sz w:val="20"/>
+          <w:szCs w:val="20"/>
           <w:u w:val="none"/>
         </w:rPr>
       </w:lvl>
@@ -9554,11 +9569,14 @@
           <w:ind w:left="1360" w:hanging="460"/>
         </w:pPr>
         <w:rPr>
+          <w:rFonts w:ascii="Arial" w:eastAsia="Arial" w:hAnsi="Arial" w:cs="Arial"/>
           <w:b w:val="0"/>
           <w:bCs w:val="0"/>
           <w:i w:val="0"/>
           <w:caps w:val="0"/>
           <w:strike w:val="0"/>
+          <w:sz w:val="20"/>
+          <w:szCs w:val="20"/>
           <w:u w:val="none"/>
         </w:rPr>
       </w:lvl>
@@ -9574,11 +9592,14 @@
           <w:ind w:left="1780" w:hanging="420"/>
         </w:pPr>
         <w:rPr>
+          <w:rFonts w:ascii="Arial" w:eastAsia="Arial" w:hAnsi="Arial" w:cs="Arial"/>
           <w:b w:val="0"/>
           <w:bCs w:val="0"/>
           <w:i w:val="0"/>
           <w:caps w:val="0"/>
           <w:strike w:val="0"/>
+          <w:sz w:val="20"/>
+          <w:szCs w:val="20"/>
           <w:u w:val="none"/>
         </w:rPr>
       </w:lvl>
@@ -9593,11 +9614,14 @@
           <w:ind w:left="2230" w:hanging="450"/>
         </w:pPr>
         <w:rPr>
+          <w:rFonts w:ascii="Arial" w:eastAsia="Arial" w:hAnsi="Arial" w:cs="Arial"/>
           <w:b w:val="0"/>
           <w:bCs w:val="0"/>
           <w:i w:val="0"/>
           <w:caps w:val="0"/>
           <w:strike w:val="0"/>
+          <w:sz w:val="20"/>
+          <w:szCs w:val="20"/>
           <w:u w:val="none"/>
         </w:rPr>
       </w:lvl>
@@ -9612,11 +9636,14 @@
           <w:ind w:left="2650" w:hanging="420"/>
         </w:pPr>
         <w:rPr>
+          <w:rFonts w:ascii="Arial" w:eastAsia="Arial" w:hAnsi="Arial" w:cs="Arial"/>
           <w:b w:val="0"/>
           <w:bCs w:val="0"/>
           <w:i w:val="0"/>
           <w:caps w:val="0"/>
           <w:strike w:val="0"/>
+          <w:sz w:val="20"/>
+          <w:szCs w:val="20"/>
           <w:u w:val="none"/>
         </w:rPr>
       </w:lvl>
@@ -9631,11 +9658,14 @@
           <w:ind w:left="3100" w:hanging="450"/>
         </w:pPr>
         <w:rPr>
+          <w:rFonts w:ascii="Arial" w:eastAsia="Arial" w:hAnsi="Arial" w:cs="Arial"/>
           <w:b w:val="0"/>
           <w:bCs w:val="0"/>
           <w:i w:val="0"/>
           <w:caps w:val="0"/>
           <w:strike w:val="0"/>
+          <w:sz w:val="20"/>
+          <w:szCs w:val="20"/>
           <w:u w:val="none"/>
         </w:rPr>
       </w:lvl>

</xml_diff>